<commit_message>
Reporte de recepción final
</commit_message>
<xml_diff>
--- a/Documentos/Reuniones/Informe de 06-08-2017 Recepción.docx
+++ b/Documentos/Reuniones/Informe de 06-08-2017 Recepción.docx
@@ -14,6 +14,55 @@
       <w:r>
         <w:t>Reunión Jueves 6 de septiembre de 2017</w:t>
       </w:r>
+    </w:p>
+    <w:p>
+      <w:pPr>
+        <w:pStyle w:val="Ttulo1"/>
+      </w:pPr>
+      <w:r>
+        <w:t>Aclaraciones</w:t>
+      </w:r>
+    </w:p>
+    <w:p>
+      <w:pPr>
+        <w:pStyle w:val="Prrafodelista"/>
+        <w:numPr>
+          <w:ilvl w:val="0"/>
+          <w:numId w:val="6"/>
+        </w:numPr>
+        <w:jc w:val="both"/>
+      </w:pPr>
+      <w:r>
+        <w:t>Todos los registros que son llevados en un .xlsx hacen uso de las formulas propias del programa, estos se trabajan de forma manual.</w:t>
+      </w:r>
+    </w:p>
+    <w:p>
+      <w:pPr>
+        <w:pStyle w:val="Prrafodelista"/>
+        <w:numPr>
+          <w:ilvl w:val="0"/>
+          <w:numId w:val="6"/>
+        </w:numPr>
+        <w:jc w:val="both"/>
+      </w:pPr>
+      <w:r>
+        <w:t>Sistema Mónica se utiliza únicamente para generar el recibo por servicios.</w:t>
+      </w:r>
+    </w:p>
+    <w:p>
+      <w:pPr>
+        <w:pStyle w:val="Prrafodelista"/>
+        <w:numPr>
+          <w:ilvl w:val="0"/>
+          <w:numId w:val="6"/>
+        </w:numPr>
+        <w:jc w:val="both"/>
+      </w:pPr>
+      <w:r>
+        <w:t>Los turnos son de 24 horas por recepcionista.</w:t>
+      </w:r>
+      <w:bookmarkStart w:id="0" w:name="_GoBack"/>
+      <w:bookmarkEnd w:id="0"/>
     </w:p>
     <w:p>
       <w:pPr>
@@ -114,6 +163,18 @@
     </w:p>
     <w:p>
       <w:pPr>
+        <w:pStyle w:val="Prrafodelista"/>
+        <w:numPr>
+          <w:ilvl w:val="0"/>
+          <w:numId w:val="1"/>
+        </w:numPr>
+      </w:pPr>
+      <w:r>
+        <w:t>Enfermera o enfermero que lo atendió (solo ingresos)</w:t>
+      </w:r>
+    </w:p>
+    <w:p>
+      <w:pPr>
         <w:jc w:val="both"/>
       </w:pPr>
       <w:r>
@@ -179,6 +240,7 @@
         <w:pStyle w:val="Ttulo1"/>
       </w:pPr>
       <w:r>
+        <w:lastRenderedPageBreak/>
         <w:t>Acta de consentimiento</w:t>
       </w:r>
     </w:p>
@@ -224,7 +286,6 @@
         </w:numPr>
       </w:pPr>
       <w:r>
-        <w:lastRenderedPageBreak/>
         <w:t>Edad</w:t>
       </w:r>
     </w:p>
@@ -314,7 +375,11 @@
         <w:t>Al archivo que lleva a detalle todos los insumos que se han utilizado en la hospitalización de un paciente y de los servicios que el mismo ha requerido, se le llama</w:t>
       </w:r>
       <w:r>
-        <w:t xml:space="preserve"> Estado de cuenta. Los registros del estado de cuenta son por cada 24 horas y no por día ingresado. Al momento de abandonar el hospital el paciente debe cancelar en su totalidad el valor calculado en su estado de cuenta, el pago debe ser integro en el momento, pero el paciente puede ir abonando dinero siempre y cuando siga ingresado. </w:t>
+        <w:t xml:space="preserve"> Estado de cuenta. Los registros del estado de cuenta son por cada 24 horas y no por día ingresado. Al momento de abandonar el </w:t>
+      </w:r>
+      <w:r>
+        <w:lastRenderedPageBreak/>
+        <w:t xml:space="preserve">hospital el paciente debe cancelar en su totalidad el valor calculado en su estado de cuenta, el pago debe ser integro en el momento, pero el paciente puede ir abonando dinero siempre y cuando siga ingresado. </w:t>
       </w:r>
     </w:p>
     <w:p>
@@ -338,7 +403,6 @@
         <w:jc w:val="both"/>
       </w:pPr>
       <w:r>
-        <w:lastRenderedPageBreak/>
         <w:t xml:space="preserve">Según el médico que ha atendido al paciente, a él es quien se le pagan los honorarios. Si más de un médico ha intervenido en la hospitalización del paciente dentro del hospital, se le cobran honorarios de todos. </w:t>
       </w:r>
     </w:p>
@@ -364,6 +428,11 @@
       </w:pPr>
       <w:r>
         <w:t>Observación médica</w:t>
+      </w:r>
+    </w:p>
+    <w:p>
+      <w:r>
+        <w:t>Los registros de observación son almacenados en una carpeta llamada observación, esta se divide en carpetas que representan el año, dentro de las cuales se dividen en mes y es en estas últimas que se almacena un .xlsx que representa a las observaciones realizadas en un día.</w:t>
       </w:r>
     </w:p>
     <w:p>
@@ -476,6 +545,7 @@
         <w:jc w:val="both"/>
       </w:pPr>
       <w:r>
+        <w:lastRenderedPageBreak/>
         <w:t>Recepción puede vender al público en general los medicamentos del botiquín siempre y cuando no sea prohibida su venta.</w:t>
       </w:r>
     </w:p>
@@ -500,14 +570,107 @@
         <w:jc w:val="both"/>
       </w:pPr>
       <w:r>
-        <w:t xml:space="preserve">Cada semana recepción solicita a farmacia que le abastezcan de nuevo medicamento o insumos según sean las existencias que disponen, sin embargo, pueden mandar a pedir medicamento a </w:t>
-      </w:r>
-      <w:r>
-        <w:lastRenderedPageBreak/>
-        <w:t>farmacia en cualquier momento, o incluso comprar el medicamento en otra farmacia externa al grupo si es que el paciente ingresado lo necesitara, en este caso al paciente se le cobra el medicamento al precio que fue encontrado.</w:t>
-      </w:r>
-      <w:bookmarkStart w:id="0" w:name="_GoBack"/>
-      <w:bookmarkEnd w:id="0"/>
+        <w:t>Cada semana recepción solicita a farmacia que le abastezcan de nuevo medicamento o insumos según sean las existencias que disponen, sin embargo, pueden mandar a pedir medicamento a farmacia en cualquier momento, o incluso comprar el medicamento en otra farmacia externa al grupo si es que el paciente ingresado lo necesitara, en este caso al paciente se le cobra el medicamento al precio que fue encontrado.</w:t>
+      </w:r>
+    </w:p>
+    <w:p>
+      <w:pPr>
+        <w:pStyle w:val="Ttulo1"/>
+      </w:pPr>
+      <w:r>
+        <w:t>Reportes</w:t>
+      </w:r>
+    </w:p>
+    <w:p>
+      <w:r>
+        <w:t>Entre los reportes que entrega recepción están:</w:t>
+      </w:r>
+    </w:p>
+    <w:p>
+      <w:pPr>
+        <w:pStyle w:val="Prrafodelista"/>
+        <w:numPr>
+          <w:ilvl w:val="0"/>
+          <w:numId w:val="5"/>
+        </w:numPr>
+      </w:pPr>
+      <w:r>
+        <w:t>Reporte de pacientes ingresados. Este no tiene un tiempo específico de entrega.</w:t>
+      </w:r>
+    </w:p>
+    <w:p>
+      <w:pPr>
+        <w:pStyle w:val="Prrafodelista"/>
+        <w:numPr>
+          <w:ilvl w:val="0"/>
+          <w:numId w:val="5"/>
+        </w:numPr>
+      </w:pPr>
+      <w:r>
+        <w:t>Reporte de ventas del día.</w:t>
+      </w:r>
+    </w:p>
+    <w:p>
+      <w:pPr>
+        <w:pStyle w:val="Prrafodelista"/>
+        <w:numPr>
+          <w:ilvl w:val="0"/>
+          <w:numId w:val="5"/>
+        </w:numPr>
+      </w:pPr>
+      <w:r>
+        <w:t>Reporte de exámenes realizados en el día.</w:t>
+      </w:r>
+    </w:p>
+    <w:p>
+      <w:pPr>
+        <w:pStyle w:val="Prrafodelista"/>
+        <w:numPr>
+          <w:ilvl w:val="0"/>
+          <w:numId w:val="5"/>
+        </w:numPr>
+      </w:pPr>
+      <w:r>
+        <w:t>Resumen de los ingresos y egresos del día.</w:t>
+      </w:r>
+    </w:p>
+    <w:p>
+      <w:pPr>
+        <w:pStyle w:val="Ttulo1"/>
+      </w:pPr>
+      <w:r>
+        <w:t>Resumen de los ingresos y egresos del día</w:t>
+      </w:r>
+    </w:p>
+    <w:p>
+      <w:pPr>
+        <w:jc w:val="both"/>
+      </w:pPr>
+      <w:r>
+        <w:t>Este reporte es utilizado para hacer el cierre de caja, en él se detallan todos los ingresos y egresos financieros que ha tenido recepción a lo largo del día, divididos en rubros. El reporte se realiza en base a 24 horas laboradas por el recepcionista y se entrega a final del turno, este reporte ayuda a la elaboración del cierre de caja.</w:t>
+      </w:r>
+    </w:p>
+    <w:p>
+      <w:pPr>
+        <w:pStyle w:val="Ttulo1"/>
+      </w:pPr>
+      <w:r>
+        <w:t>Agenda</w:t>
+      </w:r>
+    </w:p>
+    <w:p>
+      <w:pPr>
+        <w:jc w:val="both"/>
+      </w:pPr>
+      <w:r>
+        <w:t xml:space="preserve">La agenda de citas y pendientes es llevada en una agenda física, por lo cual cada recepcionista debe revisar a las 8:00 pm si no tiene algún pendiente para el día siguiente. En la agenda se anota por día y es posible que ciertos días no </w:t>
+      </w:r>
+      <w:r>
+        <w:t>haya</w:t>
+      </w:r>
+      <w:r>
+        <w:t xml:space="preserve"> pendientes, pero siempre debe ser revisada. </w:t>
+      </w:r>
     </w:p>
     <w:sectPr>
       <w:pgSz w:w="12240" w:h="15840"/>
@@ -748,6 +911,119 @@
     </w:lvl>
   </w:abstractNum>
   <w:abstractNum w:abstractNumId="2" w15:restartNumberingAfterBreak="0">
+    <w:nsid w:val="3B527F86"/>
+    <w:multiLevelType w:val="hybridMultilevel"/>
+    <w:tmpl w:val="F5D2359A"/>
+    <w:lvl w:ilvl="0" w:tplc="080A0001">
+      <w:start w:val="1"/>
+      <w:numFmt w:val="bullet"/>
+      <w:lvlText w:val=""/>
+      <w:lvlJc w:val="left"/>
+      <w:pPr>
+        <w:ind w:left="720" w:hanging="360"/>
+      </w:pPr>
+      <w:rPr>
+        <w:rFonts w:ascii="Symbol" w:hAnsi="Symbol" w:hint="default"/>
+      </w:rPr>
+    </w:lvl>
+    <w:lvl w:ilvl="1" w:tplc="080A0003" w:tentative="1">
+      <w:start w:val="1"/>
+      <w:numFmt w:val="bullet"/>
+      <w:lvlText w:val="o"/>
+      <w:lvlJc w:val="left"/>
+      <w:pPr>
+        <w:ind w:left="1440" w:hanging="360"/>
+      </w:pPr>
+      <w:rPr>
+        <w:rFonts w:ascii="Courier New" w:hAnsi="Courier New" w:cs="Courier New" w:hint="default"/>
+      </w:rPr>
+    </w:lvl>
+    <w:lvl w:ilvl="2" w:tplc="080A0005" w:tentative="1">
+      <w:start w:val="1"/>
+      <w:numFmt w:val="bullet"/>
+      <w:lvlText w:val=""/>
+      <w:lvlJc w:val="left"/>
+      <w:pPr>
+        <w:ind w:left="2160" w:hanging="360"/>
+      </w:pPr>
+      <w:rPr>
+        <w:rFonts w:ascii="Wingdings" w:hAnsi="Wingdings" w:hint="default"/>
+      </w:rPr>
+    </w:lvl>
+    <w:lvl w:ilvl="3" w:tplc="080A0001" w:tentative="1">
+      <w:start w:val="1"/>
+      <w:numFmt w:val="bullet"/>
+      <w:lvlText w:val=""/>
+      <w:lvlJc w:val="left"/>
+      <w:pPr>
+        <w:ind w:left="2880" w:hanging="360"/>
+      </w:pPr>
+      <w:rPr>
+        <w:rFonts w:ascii="Symbol" w:hAnsi="Symbol" w:hint="default"/>
+      </w:rPr>
+    </w:lvl>
+    <w:lvl w:ilvl="4" w:tplc="080A0003" w:tentative="1">
+      <w:start w:val="1"/>
+      <w:numFmt w:val="bullet"/>
+      <w:lvlText w:val="o"/>
+      <w:lvlJc w:val="left"/>
+      <w:pPr>
+        <w:ind w:left="3600" w:hanging="360"/>
+      </w:pPr>
+      <w:rPr>
+        <w:rFonts w:ascii="Courier New" w:hAnsi="Courier New" w:cs="Courier New" w:hint="default"/>
+      </w:rPr>
+    </w:lvl>
+    <w:lvl w:ilvl="5" w:tplc="080A0005" w:tentative="1">
+      <w:start w:val="1"/>
+      <w:numFmt w:val="bullet"/>
+      <w:lvlText w:val=""/>
+      <w:lvlJc w:val="left"/>
+      <w:pPr>
+        <w:ind w:left="4320" w:hanging="360"/>
+      </w:pPr>
+      <w:rPr>
+        <w:rFonts w:ascii="Wingdings" w:hAnsi="Wingdings" w:hint="default"/>
+      </w:rPr>
+    </w:lvl>
+    <w:lvl w:ilvl="6" w:tplc="080A0001" w:tentative="1">
+      <w:start w:val="1"/>
+      <w:numFmt w:val="bullet"/>
+      <w:lvlText w:val=""/>
+      <w:lvlJc w:val="left"/>
+      <w:pPr>
+        <w:ind w:left="5040" w:hanging="360"/>
+      </w:pPr>
+      <w:rPr>
+        <w:rFonts w:ascii="Symbol" w:hAnsi="Symbol" w:hint="default"/>
+      </w:rPr>
+    </w:lvl>
+    <w:lvl w:ilvl="7" w:tplc="080A0003" w:tentative="1">
+      <w:start w:val="1"/>
+      <w:numFmt w:val="bullet"/>
+      <w:lvlText w:val="o"/>
+      <w:lvlJc w:val="left"/>
+      <w:pPr>
+        <w:ind w:left="5760" w:hanging="360"/>
+      </w:pPr>
+      <w:rPr>
+        <w:rFonts w:ascii="Courier New" w:hAnsi="Courier New" w:cs="Courier New" w:hint="default"/>
+      </w:rPr>
+    </w:lvl>
+    <w:lvl w:ilvl="8" w:tplc="080A0005" w:tentative="1">
+      <w:start w:val="1"/>
+      <w:numFmt w:val="bullet"/>
+      <w:lvlText w:val=""/>
+      <w:lvlJc w:val="left"/>
+      <w:pPr>
+        <w:ind w:left="6480" w:hanging="360"/>
+      </w:pPr>
+      <w:rPr>
+        <w:rFonts w:ascii="Wingdings" w:hAnsi="Wingdings" w:hint="default"/>
+      </w:rPr>
+    </w:lvl>
+  </w:abstractNum>
+  <w:abstractNum w:abstractNumId="3" w15:restartNumberingAfterBreak="0">
     <w:nsid w:val="44EA07CF"/>
     <w:multiLevelType w:val="hybridMultilevel"/>
     <w:tmpl w:val="9EC09C16"/>
@@ -860,7 +1136,7 @@
       </w:rPr>
     </w:lvl>
   </w:abstractNum>
-  <w:abstractNum w:abstractNumId="3" w15:restartNumberingAfterBreak="0">
+  <w:abstractNum w:abstractNumId="4" w15:restartNumberingAfterBreak="0">
     <w:nsid w:val="4AEB5127"/>
     <w:multiLevelType w:val="hybridMultilevel"/>
     <w:tmpl w:val="250A75B0"/>
@@ -973,17 +1249,136 @@
       </w:rPr>
     </w:lvl>
   </w:abstractNum>
+  <w:abstractNum w:abstractNumId="5" w15:restartNumberingAfterBreak="0">
+    <w:nsid w:val="4E7472F1"/>
+    <w:multiLevelType w:val="hybridMultilevel"/>
+    <w:tmpl w:val="A2481DB2"/>
+    <w:lvl w:ilvl="0" w:tplc="080A0001">
+      <w:start w:val="1"/>
+      <w:numFmt w:val="bullet"/>
+      <w:lvlText w:val=""/>
+      <w:lvlJc w:val="left"/>
+      <w:pPr>
+        <w:ind w:left="720" w:hanging="360"/>
+      </w:pPr>
+      <w:rPr>
+        <w:rFonts w:ascii="Symbol" w:hAnsi="Symbol" w:hint="default"/>
+      </w:rPr>
+    </w:lvl>
+    <w:lvl w:ilvl="1" w:tplc="080A0003" w:tentative="1">
+      <w:start w:val="1"/>
+      <w:numFmt w:val="bullet"/>
+      <w:lvlText w:val="o"/>
+      <w:lvlJc w:val="left"/>
+      <w:pPr>
+        <w:ind w:left="1440" w:hanging="360"/>
+      </w:pPr>
+      <w:rPr>
+        <w:rFonts w:ascii="Courier New" w:hAnsi="Courier New" w:cs="Courier New" w:hint="default"/>
+      </w:rPr>
+    </w:lvl>
+    <w:lvl w:ilvl="2" w:tplc="080A0005" w:tentative="1">
+      <w:start w:val="1"/>
+      <w:numFmt w:val="bullet"/>
+      <w:lvlText w:val=""/>
+      <w:lvlJc w:val="left"/>
+      <w:pPr>
+        <w:ind w:left="2160" w:hanging="360"/>
+      </w:pPr>
+      <w:rPr>
+        <w:rFonts w:ascii="Wingdings" w:hAnsi="Wingdings" w:hint="default"/>
+      </w:rPr>
+    </w:lvl>
+    <w:lvl w:ilvl="3" w:tplc="080A0001" w:tentative="1">
+      <w:start w:val="1"/>
+      <w:numFmt w:val="bullet"/>
+      <w:lvlText w:val=""/>
+      <w:lvlJc w:val="left"/>
+      <w:pPr>
+        <w:ind w:left="2880" w:hanging="360"/>
+      </w:pPr>
+      <w:rPr>
+        <w:rFonts w:ascii="Symbol" w:hAnsi="Symbol" w:hint="default"/>
+      </w:rPr>
+    </w:lvl>
+    <w:lvl w:ilvl="4" w:tplc="080A0003" w:tentative="1">
+      <w:start w:val="1"/>
+      <w:numFmt w:val="bullet"/>
+      <w:lvlText w:val="o"/>
+      <w:lvlJc w:val="left"/>
+      <w:pPr>
+        <w:ind w:left="3600" w:hanging="360"/>
+      </w:pPr>
+      <w:rPr>
+        <w:rFonts w:ascii="Courier New" w:hAnsi="Courier New" w:cs="Courier New" w:hint="default"/>
+      </w:rPr>
+    </w:lvl>
+    <w:lvl w:ilvl="5" w:tplc="080A0005" w:tentative="1">
+      <w:start w:val="1"/>
+      <w:numFmt w:val="bullet"/>
+      <w:lvlText w:val=""/>
+      <w:lvlJc w:val="left"/>
+      <w:pPr>
+        <w:ind w:left="4320" w:hanging="360"/>
+      </w:pPr>
+      <w:rPr>
+        <w:rFonts w:ascii="Wingdings" w:hAnsi="Wingdings" w:hint="default"/>
+      </w:rPr>
+    </w:lvl>
+    <w:lvl w:ilvl="6" w:tplc="080A0001" w:tentative="1">
+      <w:start w:val="1"/>
+      <w:numFmt w:val="bullet"/>
+      <w:lvlText w:val=""/>
+      <w:lvlJc w:val="left"/>
+      <w:pPr>
+        <w:ind w:left="5040" w:hanging="360"/>
+      </w:pPr>
+      <w:rPr>
+        <w:rFonts w:ascii="Symbol" w:hAnsi="Symbol" w:hint="default"/>
+      </w:rPr>
+    </w:lvl>
+    <w:lvl w:ilvl="7" w:tplc="080A0003" w:tentative="1">
+      <w:start w:val="1"/>
+      <w:numFmt w:val="bullet"/>
+      <w:lvlText w:val="o"/>
+      <w:lvlJc w:val="left"/>
+      <w:pPr>
+        <w:ind w:left="5760" w:hanging="360"/>
+      </w:pPr>
+      <w:rPr>
+        <w:rFonts w:ascii="Courier New" w:hAnsi="Courier New" w:cs="Courier New" w:hint="default"/>
+      </w:rPr>
+    </w:lvl>
+    <w:lvl w:ilvl="8" w:tplc="080A0005" w:tentative="1">
+      <w:start w:val="1"/>
+      <w:numFmt w:val="bullet"/>
+      <w:lvlText w:val=""/>
+      <w:lvlJc w:val="left"/>
+      <w:pPr>
+        <w:ind w:left="6480" w:hanging="360"/>
+      </w:pPr>
+      <w:rPr>
+        <w:rFonts w:ascii="Wingdings" w:hAnsi="Wingdings" w:hint="default"/>
+      </w:rPr>
+    </w:lvl>
+  </w:abstractNum>
   <w:num w:numId="1">
-    <w:abstractNumId w:val="3"/>
+    <w:abstractNumId w:val="4"/>
   </w:num>
   <w:num w:numId="2">
     <w:abstractNumId w:val="0"/>
   </w:num>
   <w:num w:numId="3">
-    <w:abstractNumId w:val="2"/>
+    <w:abstractNumId w:val="3"/>
   </w:num>
   <w:num w:numId="4">
     <w:abstractNumId w:val="1"/>
+  </w:num>
+  <w:num w:numId="5">
+    <w:abstractNumId w:val="2"/>
+  </w:num>
+  <w:num w:numId="6">
+    <w:abstractNumId w:val="5"/>
   </w:num>
 </w:numbering>
 </file>
@@ -1759,4 +2154,16 @@
     </a:ext>
   </a:extLst>
 </a:theme>
+</file>
+
+<file path=customXml/item1.xml><?xml version="1.0" encoding="utf-8"?>
+<b:Sources xmlns:b="http://schemas.openxmlformats.org/officeDocument/2006/bibliography" xmlns="http://schemas.openxmlformats.org/officeDocument/2006/bibliography" SelectedStyle="\APASixthEditionOfficeOnline.xsl" StyleName="APA" Version="6"/>
+</file>
+
+<file path=customXml/itemProps1.xml><?xml version="1.0" encoding="utf-8"?>
+<ds:datastoreItem xmlns:ds="http://schemas.openxmlformats.org/officeDocument/2006/customXml" ds:itemID="{7F2B1E55-5626-4227-AEA5-FCE5B165B30E}">
+  <ds:schemaRefs>
+    <ds:schemaRef ds:uri="http://schemas.openxmlformats.org/officeDocument/2006/bibliography"/>
+  </ds:schemaRefs>
+</ds:datastoreItem>
 </file>
</xml_diff>